<commit_message>
1.Finish all docs files for init version, need modify or add new by user's requirements
</commit_message>
<xml_diff>
--- a/docs/VoIP Media API设计使用文档.docx
+++ b/docs/VoIP Media API设计使用文档.docx
@@ -131,7 +131,7 @@
           <w:sz w:val="52"/>
           <w:szCs w:val="52"/>
         </w:rPr>
-        <w:t>1</w:t>
+        <w:t>2</w:t>
       </w:r>
     </w:p>
     <w:p>
@@ -205,7 +205,7 @@
         <w:pStyle w:val="2"/>
         <w:ind w:left="240" w:right="240"/>
       </w:pPr>
-      <w:bookmarkStart w:id="0" w:name="_Toc535271049"/>
+      <w:bookmarkStart w:id="0" w:name="_Toc5282103"/>
       <w:r>
         <w:rPr>
           <w:rFonts w:hint="eastAsia"/>
@@ -224,8 +224,8 @@
       </w:tblPr>
       <w:tblGrid>
         <w:gridCol w:w="2675"/>
-        <w:gridCol w:w="2708"/>
-        <w:gridCol w:w="2673"/>
+        <w:gridCol w:w="1900"/>
+        <w:gridCol w:w="3481"/>
       </w:tblGrid>
       <w:tr>
         <w:tc>
@@ -246,7 +246,7 @@
         </w:tc>
         <w:tc>
           <w:tcPr>
-            <w:tcW w:w="2708" w:type="dxa"/>
+            <w:tcW w:w="1900" w:type="dxa"/>
           </w:tcPr>
           <w:p>
             <w:pPr>
@@ -262,7 +262,7 @@
         </w:tc>
         <w:tc>
           <w:tcPr>
-            <w:tcW w:w="2673" w:type="dxa"/>
+            <w:tcW w:w="3481" w:type="dxa"/>
           </w:tcPr>
           <w:p>
             <w:pPr>
@@ -296,7 +296,7 @@
         </w:tc>
         <w:tc>
           <w:tcPr>
-            <w:tcW w:w="2708" w:type="dxa"/>
+            <w:tcW w:w="1900" w:type="dxa"/>
           </w:tcPr>
           <w:p>
             <w:pPr>
@@ -312,7 +312,7 @@
         </w:tc>
         <w:tc>
           <w:tcPr>
-            <w:tcW w:w="2673" w:type="dxa"/>
+            <w:tcW w:w="3481" w:type="dxa"/>
           </w:tcPr>
           <w:p>
             <w:pPr>
@@ -346,7 +346,7 @@
         </w:tc>
         <w:tc>
           <w:tcPr>
-            <w:tcW w:w="2708" w:type="dxa"/>
+            <w:tcW w:w="1900" w:type="dxa"/>
           </w:tcPr>
           <w:p>
             <w:pPr>
@@ -362,46 +362,110 @@
         </w:tc>
         <w:tc>
           <w:tcPr>
-            <w:tcW w:w="2673" w:type="dxa"/>
-          </w:tcPr>
-          <w:p>
-            <w:pPr>
-              <w:ind w:leftChars="0" w:left="0" w:right="240"/>
-            </w:pPr>
-            <w:r>
-              <w:rPr>
-                <w:rFonts w:hint="eastAsia"/>
-              </w:rPr>
+            <w:tcW w:w="3481" w:type="dxa"/>
+          </w:tcPr>
+          <w:p>
+            <w:pPr>
+              <w:pStyle w:val="a7"/>
+              <w:numPr>
+                <w:ilvl w:val="0"/>
+                <w:numId w:val="2"/>
+              </w:numPr>
+              <w:ind w:leftChars="0" w:right="240" w:firstLineChars="0"/>
+            </w:pPr>
+            <w:r>
+              <w:rPr>
+                <w:rFonts w:hint="eastAsia"/>
+              </w:rPr>
+              <w:t>增加</w:t>
+            </w:r>
+            <w:proofErr w:type="spellStart"/>
+            <w:r>
+              <w:rPr>
+                <w:rFonts w:hint="eastAsia"/>
+              </w:rPr>
+              <w:t>mime</w:t>
+            </w:r>
+            <w:r>
+              <w:t>T</w:t>
+            </w:r>
+            <w:r>
+              <w:rPr>
+                <w:rFonts w:hint="eastAsia"/>
+              </w:rPr>
+              <w:t>ype</w:t>
+            </w:r>
+            <w:proofErr w:type="spellEnd"/>
+            <w:r>
+              <w:rPr>
+                <w:rFonts w:hint="eastAsia"/>
+              </w:rPr>
+              <w:t>描述</w:t>
+            </w:r>
+          </w:p>
+        </w:tc>
+      </w:tr>
+      <w:tr>
+        <w:tc>
+          <w:tcPr>
+            <w:tcW w:w="2675" w:type="dxa"/>
+          </w:tcPr>
+          <w:p>
+            <w:pPr>
+              <w:ind w:leftChars="0" w:left="0" w:right="240"/>
+            </w:pPr>
+            <w:r>
+              <w:rPr>
+                <w:rFonts w:hint="eastAsia"/>
+              </w:rPr>
+              <w:t>1.2</w:t>
+            </w:r>
+          </w:p>
+        </w:tc>
+        <w:tc>
+          <w:tcPr>
+            <w:tcW w:w="1900" w:type="dxa"/>
+          </w:tcPr>
+          <w:p>
+            <w:pPr>
+              <w:ind w:leftChars="0" w:left="0" w:right="240"/>
+            </w:pPr>
+            <w:r>
+              <w:rPr>
+                <w:rFonts w:hint="eastAsia"/>
+              </w:rPr>
+              <w:t>2019/4/3</w:t>
+            </w:r>
+          </w:p>
+        </w:tc>
+        <w:tc>
+          <w:tcPr>
+            <w:tcW w:w="3481" w:type="dxa"/>
+          </w:tcPr>
+          <w:p>
+            <w:pPr>
+              <w:ind w:leftChars="0" w:left="0" w:right="240"/>
+            </w:pPr>
+            <w:r>
               <w:t>1.</w:t>
             </w:r>
             <w:r>
               <w:rPr>
                 <w:rFonts w:hint="eastAsia"/>
               </w:rPr>
-              <w:t>增加</w:t>
-            </w:r>
-            <w:proofErr w:type="spellStart"/>
-            <w:r>
-              <w:rPr>
-                <w:rFonts w:hint="eastAsia"/>
-              </w:rPr>
-              <w:t>mime</w:t>
-            </w:r>
-            <w:r>
-              <w:t>T</w:t>
-            </w:r>
-            <w:r>
-              <w:rPr>
-                <w:rFonts w:hint="eastAsia"/>
-              </w:rPr>
-              <w:t>ype</w:t>
-            </w:r>
-            <w:proofErr w:type="spellEnd"/>
-            <w:r>
-              <w:rPr>
-                <w:rFonts w:hint="eastAsia"/>
-              </w:rPr>
-              <w:t>描述</w:t>
+              <w:t>增加通过</w:t>
+            </w:r>
+            <w:r>
+              <w:rPr>
+                <w:rFonts w:hint="eastAsia"/>
+              </w:rPr>
+              <w:t>Email</w:t>
+            </w:r>
+            <w:r>
+              <w:rPr>
+                <w:rFonts w:hint="eastAsia"/>
+              </w:rPr>
+              <w:t>注册接口</w:t>
             </w:r>
           </w:p>
         </w:tc>
@@ -597,6 +661,8 @@
             <w:t>目录</w:t>
           </w:r>
         </w:p>
+        <w:bookmarkStart w:id="1" w:name="_GoBack"/>
+        <w:bookmarkEnd w:id="1"/>
         <w:p>
           <w:pPr>
             <w:pStyle w:val="20"/>
@@ -620,7 +686,7 @@
           <w:r>
             <w:fldChar w:fldCharType="separate"/>
           </w:r>
-          <w:hyperlink w:anchor="_Toc535271049" w:history="1">
+          <w:hyperlink w:anchor="_Toc5282103" w:history="1">
             <w:r>
               <w:rPr>
                 <w:rStyle w:val="a3"/>
@@ -648,7 +714,7 @@
                 <w:noProof/>
                 <w:webHidden/>
               </w:rPr>
-              <w:instrText xml:space="preserve"> PAGEREF _Toc535271049 \h </w:instrText>
+              <w:instrText xml:space="preserve"> PAGEREF _Toc5282103 \h </w:instrText>
             </w:r>
             <w:r>
               <w:rPr>
@@ -694,7 +760,7 @@
               <w:sz w:val="21"/>
             </w:rPr>
           </w:pPr>
-          <w:hyperlink w:anchor="_Toc535271050" w:history="1">
+          <w:hyperlink w:anchor="_Toc5282104" w:history="1">
             <w:r>
               <w:rPr>
                 <w:rStyle w:val="a3"/>
@@ -738,7 +804,7 @@
                 <w:noProof/>
                 <w:webHidden/>
               </w:rPr>
-              <w:instrText xml:space="preserve"> PAGEREF _Toc535271050 \h </w:instrText>
+              <w:instrText xml:space="preserve"> PAGEREF _Toc5282104 \h </w:instrText>
             </w:r>
             <w:r>
               <w:rPr>
@@ -783,7 +849,7 @@
               <w:sz w:val="21"/>
             </w:rPr>
           </w:pPr>
-          <w:hyperlink w:anchor="_Toc535271051" w:history="1">
+          <w:hyperlink w:anchor="_Toc5282105" w:history="1">
             <w:r>
               <w:rPr>
                 <w:rStyle w:val="a3"/>
@@ -818,7 +884,7 @@
                 <w:noProof/>
                 <w:webHidden/>
               </w:rPr>
-              <w:instrText xml:space="preserve"> PAGEREF _Toc535271051 \h </w:instrText>
+              <w:instrText xml:space="preserve"> PAGEREF _Toc5282105 \h </w:instrText>
             </w:r>
             <w:r>
               <w:rPr>
@@ -863,7 +929,7 @@
               <w:sz w:val="21"/>
             </w:rPr>
           </w:pPr>
-          <w:hyperlink w:anchor="_Toc535271052" w:history="1">
+          <w:hyperlink w:anchor="_Toc5282106" w:history="1">
             <w:r>
               <w:rPr>
                 <w:rStyle w:val="a3"/>
@@ -898,7 +964,7 @@
                 <w:noProof/>
                 <w:webHidden/>
               </w:rPr>
-              <w:instrText xml:space="preserve"> PAGEREF _Toc535271052 \h </w:instrText>
+              <w:instrText xml:space="preserve"> PAGEREF _Toc5282106 \h </w:instrText>
             </w:r>
             <w:r>
               <w:rPr>
@@ -943,7 +1009,7 @@
               <w:sz w:val="21"/>
             </w:rPr>
           </w:pPr>
-          <w:hyperlink w:anchor="_Toc535271053" w:history="1">
+          <w:hyperlink w:anchor="_Toc5282107" w:history="1">
             <w:r>
               <w:rPr>
                 <w:rStyle w:val="a3"/>
@@ -978,7 +1044,7 @@
                 <w:noProof/>
                 <w:webHidden/>
               </w:rPr>
-              <w:instrText xml:space="preserve"> PAGEREF _Toc535271053 \h </w:instrText>
+              <w:instrText xml:space="preserve"> PAGEREF _Toc5282107 \h </w:instrText>
             </w:r>
             <w:r>
               <w:rPr>
@@ -1023,7 +1089,7 @@
               <w:sz w:val="21"/>
             </w:rPr>
           </w:pPr>
-          <w:hyperlink w:anchor="_Toc535271054" w:history="1">
+          <w:hyperlink w:anchor="_Toc5282108" w:history="1">
             <w:r>
               <w:rPr>
                 <w:rStyle w:val="a3"/>
@@ -1065,7 +1131,7 @@
                 <w:noProof/>
                 <w:webHidden/>
               </w:rPr>
-              <w:instrText xml:space="preserve"> PAGEREF _Toc535271054 \h </w:instrText>
+              <w:instrText xml:space="preserve"> PAGEREF _Toc5282108 \h </w:instrText>
             </w:r>
             <w:r>
               <w:rPr>
@@ -1110,7 +1176,7 @@
               <w:sz w:val="21"/>
             </w:rPr>
           </w:pPr>
-          <w:hyperlink w:anchor="_Toc535271055" w:history="1">
+          <w:hyperlink w:anchor="_Toc5282109" w:history="1">
             <w:r>
               <w:rPr>
                 <w:rStyle w:val="a3"/>
@@ -1145,7 +1211,7 @@
                 <w:noProof/>
                 <w:webHidden/>
               </w:rPr>
-              <w:instrText xml:space="preserve"> PAGEREF _Toc535271055 \h </w:instrText>
+              <w:instrText xml:space="preserve"> PAGEREF _Toc5282109 \h </w:instrText>
             </w:r>
             <w:r>
               <w:rPr>
@@ -1190,7 +1256,7 @@
               <w:sz w:val="21"/>
             </w:rPr>
           </w:pPr>
-          <w:hyperlink w:anchor="_Toc535271056" w:history="1">
+          <w:hyperlink w:anchor="_Toc5282110" w:history="1">
             <w:r>
               <w:rPr>
                 <w:rStyle w:val="a3"/>
@@ -1232,7 +1298,7 @@
                 <w:noProof/>
                 <w:webHidden/>
               </w:rPr>
-              <w:instrText xml:space="preserve"> PAGEREF _Toc535271056 \h </w:instrText>
+              <w:instrText xml:space="preserve"> PAGEREF _Toc5282110 \h </w:instrText>
             </w:r>
             <w:r>
               <w:rPr>
@@ -1277,7 +1343,7 @@
               <w:sz w:val="21"/>
             </w:rPr>
           </w:pPr>
-          <w:hyperlink w:anchor="_Toc535271057" w:history="1">
+          <w:hyperlink w:anchor="_Toc5282111" w:history="1">
             <w:r>
               <w:rPr>
                 <w:rStyle w:val="a3"/>
@@ -1319,7 +1385,7 @@
                 <w:noProof/>
                 <w:webHidden/>
               </w:rPr>
-              <w:instrText xml:space="preserve"> PAGEREF _Toc535271057 \h </w:instrText>
+              <w:instrText xml:space="preserve"> PAGEREF _Toc5282111 \h </w:instrText>
             </w:r>
             <w:r>
               <w:rPr>
@@ -1364,7 +1430,7 @@
               <w:sz w:val="21"/>
             </w:rPr>
           </w:pPr>
-          <w:hyperlink w:anchor="_Toc535271058" w:history="1">
+          <w:hyperlink w:anchor="_Toc5282112" w:history="1">
             <w:r>
               <w:rPr>
                 <w:rStyle w:val="a3"/>
@@ -1406,7 +1472,7 @@
                 <w:noProof/>
                 <w:webHidden/>
               </w:rPr>
-              <w:instrText xml:space="preserve"> PAGEREF _Toc535271058 \h </w:instrText>
+              <w:instrText xml:space="preserve"> PAGEREF _Toc5282112 \h </w:instrText>
             </w:r>
             <w:r>
               <w:rPr>
@@ -1451,7 +1517,7 @@
               <w:sz w:val="21"/>
             </w:rPr>
           </w:pPr>
-          <w:hyperlink w:anchor="_Toc535271059" w:history="1">
+          <w:hyperlink w:anchor="_Toc5282113" w:history="1">
             <w:r>
               <w:rPr>
                 <w:rStyle w:val="a3"/>
@@ -1493,7 +1559,7 @@
                 <w:noProof/>
                 <w:webHidden/>
               </w:rPr>
-              <w:instrText xml:space="preserve"> PAGEREF _Toc535271059 \h </w:instrText>
+              <w:instrText xml:space="preserve"> PAGEREF _Toc5282113 \h </w:instrText>
             </w:r>
             <w:r>
               <w:rPr>
@@ -1538,7 +1604,7 @@
               <w:sz w:val="21"/>
             </w:rPr>
           </w:pPr>
-          <w:hyperlink w:anchor="_Toc535271060" w:history="1">
+          <w:hyperlink w:anchor="_Toc5282114" w:history="1">
             <w:r>
               <w:rPr>
                 <w:rStyle w:val="a3"/>
@@ -1580,7 +1646,7 @@
                 <w:noProof/>
                 <w:webHidden/>
               </w:rPr>
-              <w:instrText xml:space="preserve"> PAGEREF _Toc535271060 \h </w:instrText>
+              <w:instrText xml:space="preserve"> PAGEREF _Toc5282114 \h </w:instrText>
             </w:r>
             <w:r>
               <w:rPr>
@@ -1625,7 +1691,7 @@
               <w:sz w:val="21"/>
             </w:rPr>
           </w:pPr>
-          <w:hyperlink w:anchor="_Toc535271061" w:history="1">
+          <w:hyperlink w:anchor="_Toc5282115" w:history="1">
             <w:r>
               <w:rPr>
                 <w:rStyle w:val="a3"/>
@@ -1668,7 +1734,7 @@
                 <w:noProof/>
                 <w:webHidden/>
               </w:rPr>
-              <w:instrText xml:space="preserve"> PAGEREF _Toc535271061 \h </w:instrText>
+              <w:instrText xml:space="preserve"> PAGEREF _Toc5282115 \h </w:instrText>
             </w:r>
             <w:r>
               <w:rPr>
@@ -1713,7 +1779,7 @@
               <w:sz w:val="21"/>
             </w:rPr>
           </w:pPr>
-          <w:hyperlink w:anchor="_Toc535271062" w:history="1">
+          <w:hyperlink w:anchor="_Toc5282116" w:history="1">
             <w:r>
               <w:rPr>
                 <w:rStyle w:val="a3"/>
@@ -1756,7 +1822,87 @@
                 <w:noProof/>
                 <w:webHidden/>
               </w:rPr>
-              <w:instrText xml:space="preserve"> PAGEREF _Toc535271062 \h </w:instrText>
+              <w:instrText xml:space="preserve"> PAGEREF _Toc5282116 \h </w:instrText>
+            </w:r>
+            <w:r>
+              <w:rPr>
+                <w:noProof/>
+                <w:webHidden/>
+              </w:rPr>
+            </w:r>
+            <w:r>
+              <w:rPr>
+                <w:noProof/>
+                <w:webHidden/>
+              </w:rPr>
+              <w:fldChar w:fldCharType="separate"/>
+            </w:r>
+            <w:r>
+              <w:rPr>
+                <w:noProof/>
+                <w:webHidden/>
+              </w:rPr>
+              <w:t>18</w:t>
+            </w:r>
+            <w:r>
+              <w:rPr>
+                <w:noProof/>
+                <w:webHidden/>
+              </w:rPr>
+              <w:fldChar w:fldCharType="end"/>
+            </w:r>
+          </w:hyperlink>
+        </w:p>
+        <w:p>
+          <w:pPr>
+            <w:pStyle w:val="10"/>
+            <w:tabs>
+              <w:tab w:val="right" w:leader="dot" w:pos="8296"/>
+            </w:tabs>
+            <w:ind w:left="240" w:right="240"/>
+            <w:rPr>
+              <w:rFonts w:cstheme="minorBidi"/>
+              <w:noProof/>
+              <w:kern w:val="2"/>
+              <w:sz w:val="21"/>
+            </w:rPr>
+          </w:pPr>
+          <w:hyperlink w:anchor="_Toc5282117" w:history="1">
+            <w:r>
+              <w:rPr>
+                <w:rStyle w:val="a3"/>
+                <w:rFonts w:hint="eastAsia"/>
+                <w:noProof/>
+              </w:rPr>
+              <w:t>附录</w:t>
+            </w:r>
+            <w:r>
+              <w:rPr>
+                <w:rStyle w:val="a3"/>
+                <w:noProof/>
+              </w:rPr>
+              <w:t>3 mimeType</w:t>
+            </w:r>
+            <w:r>
+              <w:rPr>
+                <w:noProof/>
+                <w:webHidden/>
+              </w:rPr>
+              <w:tab/>
+            </w:r>
+            <w:r>
+              <w:rPr>
+                <w:noProof/>
+                <w:webHidden/>
+              </w:rPr>
+              <w:fldChar w:fldCharType="begin"/>
+            </w:r>
+            <w:r>
+              <w:rPr>
+                <w:noProof/>
+                <w:webHidden/>
+              </w:rPr>
+              <w:instrText xml:space="preserve"> PAGEREF _Toc5282117 \h </w:instrText>
             </w:r>
             <w:r>
               <w:rPr>
@@ -1906,328 +2052,328 @@
         </w:numPr>
         <w:ind w:leftChars="0" w:right="240"/>
       </w:pPr>
-      <w:bookmarkStart w:id="1" w:name="_Toc535271050"/>
+      <w:bookmarkStart w:id="2" w:name="_Toc5282104"/>
       <w:r>
         <w:rPr>
           <w:rFonts w:eastAsiaTheme="minorEastAsia" w:hint="eastAsia"/>
         </w:rPr>
         <w:t>简介</w:t>
-      </w:r>
-      <w:bookmarkEnd w:id="1"/>
-    </w:p>
-    <w:p>
-      <w:pPr>
-        <w:ind w:leftChars="0" w:rightChars="0" w:firstLine="357"/>
-        <w:rPr>
-          <w:szCs w:val="24"/>
-        </w:rPr>
-      </w:pPr>
-      <w:r>
-        <w:rPr>
-          <w:rFonts w:hint="eastAsia"/>
-          <w:szCs w:val="24"/>
-        </w:rPr>
-        <w:t>本</w:t>
-      </w:r>
-      <w:r>
-        <w:rPr>
-          <w:rFonts w:hint="eastAsia"/>
-          <w:szCs w:val="24"/>
-        </w:rPr>
-        <w:t>文档主要描述</w:t>
-      </w:r>
-      <w:r>
-        <w:rPr>
-          <w:rFonts w:hint="eastAsia"/>
-          <w:szCs w:val="24"/>
-        </w:rPr>
-        <w:t>Android</w:t>
-      </w:r>
-      <w:r>
-        <w:rPr>
-          <w:rFonts w:hint="eastAsia"/>
-          <w:szCs w:val="24"/>
-        </w:rPr>
-        <w:t>系统使用</w:t>
-      </w:r>
-      <w:r>
-        <w:rPr>
-          <w:rFonts w:hint="eastAsia"/>
-          <w:szCs w:val="24"/>
-        </w:rPr>
-        <w:t>V</w:t>
-      </w:r>
-      <w:r>
-        <w:rPr>
-          <w:szCs w:val="24"/>
-        </w:rPr>
-        <w:t>oIP M</w:t>
-      </w:r>
-      <w:r>
-        <w:rPr>
-          <w:rFonts w:hint="eastAsia"/>
-          <w:szCs w:val="24"/>
-        </w:rPr>
-        <w:t>edia</w:t>
-      </w:r>
-      <w:r>
-        <w:rPr>
-          <w:szCs w:val="24"/>
-        </w:rPr>
-        <w:t xml:space="preserve"> S</w:t>
-      </w:r>
-      <w:r>
-        <w:rPr>
-          <w:rFonts w:hint="eastAsia"/>
-          <w:szCs w:val="24"/>
-        </w:rPr>
-        <w:t>ervice</w:t>
-      </w:r>
-      <w:r>
-        <w:rPr>
-          <w:rFonts w:hint="eastAsia"/>
-          <w:szCs w:val="24"/>
-        </w:rPr>
-        <w:t>功能的方式方法，所有需求功能主要在此文档中体现</w:t>
-      </w:r>
-      <w:r>
-        <w:rPr>
-          <w:rFonts w:hint="eastAsia"/>
-          <w:szCs w:val="24"/>
-        </w:rPr>
-        <w:t>。</w:t>
-      </w:r>
-    </w:p>
-    <w:p>
-      <w:pPr>
-        <w:ind w:leftChars="0" w:rightChars="0" w:firstLine="357"/>
-        <w:rPr>
-          <w:szCs w:val="24"/>
-        </w:rPr>
-      </w:pPr>
-      <w:r>
-        <w:rPr>
-          <w:rFonts w:hint="eastAsia"/>
-          <w:szCs w:val="24"/>
-        </w:rPr>
-        <w:t>支持操作系统为</w:t>
-      </w:r>
-      <w:r>
-        <w:rPr>
-          <w:rFonts w:hint="eastAsia"/>
-          <w:szCs w:val="24"/>
-        </w:rPr>
-        <w:t>Android4.0</w:t>
-      </w:r>
-      <w:r>
-        <w:rPr>
-          <w:rFonts w:hint="eastAsia"/>
-          <w:szCs w:val="24"/>
-        </w:rPr>
-        <w:t>及以上，</w:t>
-      </w:r>
-      <w:r>
-        <w:rPr>
-          <w:rFonts w:hint="eastAsia"/>
-          <w:szCs w:val="24"/>
-        </w:rPr>
-        <w:t>C</w:t>
-      </w:r>
-      <w:r>
-        <w:rPr>
-          <w:szCs w:val="24"/>
-        </w:rPr>
-        <w:t>PU</w:t>
-      </w:r>
-      <w:r>
-        <w:rPr>
-          <w:rFonts w:hint="eastAsia"/>
-          <w:szCs w:val="24"/>
-        </w:rPr>
-        <w:t>架构支持</w:t>
-      </w:r>
-      <w:r>
-        <w:rPr>
-          <w:rFonts w:hint="eastAsia"/>
-          <w:szCs w:val="24"/>
-        </w:rPr>
-        <w:t>armv7</w:t>
-      </w:r>
-      <w:r>
-        <w:rPr>
-          <w:szCs w:val="24"/>
-        </w:rPr>
-        <w:t>/</w:t>
-      </w:r>
-      <w:r>
-        <w:rPr>
-          <w:rFonts w:hint="eastAsia"/>
-          <w:szCs w:val="24"/>
-        </w:rPr>
-        <w:t>armv8-a</w:t>
-      </w:r>
-    </w:p>
-    <w:p>
-      <w:pPr>
-        <w:ind w:leftChars="0" w:left="240" w:right="240" w:firstLine="420"/>
-      </w:pPr>
-    </w:p>
-    <w:p>
-      <w:pPr>
-        <w:ind w:leftChars="0" w:left="240" w:right="240" w:firstLine="420"/>
-      </w:pPr>
-    </w:p>
-    <w:p>
-      <w:pPr>
-        <w:ind w:leftChars="0" w:left="240" w:right="240" w:firstLine="420"/>
-      </w:pPr>
-    </w:p>
-    <w:p>
-      <w:pPr>
-        <w:ind w:leftChars="0" w:left="240" w:right="240" w:firstLine="420"/>
-      </w:pPr>
-    </w:p>
-    <w:p>
-      <w:pPr>
-        <w:ind w:leftChars="0" w:left="240" w:right="240" w:firstLine="420"/>
-      </w:pPr>
-    </w:p>
-    <w:p>
-      <w:pPr>
-        <w:ind w:leftChars="0" w:left="240" w:right="240" w:firstLine="420"/>
-      </w:pPr>
-    </w:p>
-    <w:p>
-      <w:pPr>
-        <w:ind w:leftChars="0" w:left="240" w:right="240" w:firstLine="420"/>
-      </w:pPr>
-    </w:p>
-    <w:p>
-      <w:pPr>
-        <w:ind w:leftChars="0" w:left="240" w:right="240" w:firstLine="420"/>
-      </w:pPr>
-    </w:p>
-    <w:p>
-      <w:pPr>
-        <w:ind w:leftChars="0" w:left="240" w:right="240" w:firstLine="420"/>
-      </w:pPr>
-    </w:p>
-    <w:p>
-      <w:pPr>
-        <w:ind w:leftChars="0" w:left="240" w:right="240" w:firstLine="420"/>
-      </w:pPr>
-    </w:p>
-    <w:p>
-      <w:pPr>
-        <w:ind w:leftChars="0" w:left="240" w:right="240" w:firstLine="420"/>
-      </w:pPr>
-    </w:p>
-    <w:p>
-      <w:pPr>
-        <w:ind w:leftChars="0" w:left="240" w:right="240" w:firstLine="420"/>
-      </w:pPr>
-    </w:p>
-    <w:p>
-      <w:pPr>
-        <w:ind w:leftChars="0" w:left="240" w:right="240" w:firstLine="420"/>
-      </w:pPr>
-    </w:p>
-    <w:p>
-      <w:pPr>
-        <w:ind w:leftChars="0" w:left="240" w:right="240" w:firstLine="420"/>
-      </w:pPr>
-    </w:p>
-    <w:p>
-      <w:pPr>
-        <w:pStyle w:val="1"/>
-        <w:ind w:leftChars="0" w:left="240" w:right="240"/>
-      </w:pPr>
-      <w:bookmarkStart w:id="2" w:name="_Toc535271051"/>
-      <w:r>
-        <w:lastRenderedPageBreak/>
-        <w:t>2.</w:t>
-      </w:r>
-      <w:r>
-        <w:rPr>
-          <w:rFonts w:eastAsiaTheme="minorEastAsia" w:hint="eastAsia"/>
-        </w:rPr>
-        <w:t>系统</w:t>
-      </w:r>
-      <w:r>
-        <w:rPr>
-          <w:rFonts w:eastAsiaTheme="minorEastAsia" w:hint="eastAsia"/>
-        </w:rPr>
-        <w:t>概述</w:t>
       </w:r>
       <w:bookmarkEnd w:id="2"/>
     </w:p>
     <w:p>
       <w:pPr>
-        <w:pStyle w:val="2"/>
+        <w:ind w:leftChars="0" w:rightChars="0" w:firstLine="357"/>
+        <w:rPr>
+          <w:szCs w:val="24"/>
+        </w:rPr>
+      </w:pPr>
+      <w:r>
+        <w:rPr>
+          <w:rFonts w:hint="eastAsia"/>
+          <w:szCs w:val="24"/>
+        </w:rPr>
+        <w:t>本</w:t>
+      </w:r>
+      <w:r>
+        <w:rPr>
+          <w:rFonts w:hint="eastAsia"/>
+          <w:szCs w:val="24"/>
+        </w:rPr>
+        <w:t>文档主要描述</w:t>
+      </w:r>
+      <w:r>
+        <w:rPr>
+          <w:rFonts w:hint="eastAsia"/>
+          <w:szCs w:val="24"/>
+        </w:rPr>
+        <w:t>Android</w:t>
+      </w:r>
+      <w:r>
+        <w:rPr>
+          <w:rFonts w:hint="eastAsia"/>
+          <w:szCs w:val="24"/>
+        </w:rPr>
+        <w:t>系统使用</w:t>
+      </w:r>
+      <w:r>
+        <w:rPr>
+          <w:rFonts w:hint="eastAsia"/>
+          <w:szCs w:val="24"/>
+        </w:rPr>
+        <w:t>V</w:t>
+      </w:r>
+      <w:r>
+        <w:rPr>
+          <w:szCs w:val="24"/>
+        </w:rPr>
+        <w:t>oIP M</w:t>
+      </w:r>
+      <w:r>
+        <w:rPr>
+          <w:rFonts w:hint="eastAsia"/>
+          <w:szCs w:val="24"/>
+        </w:rPr>
+        <w:t>edia</w:t>
+      </w:r>
+      <w:r>
+        <w:rPr>
+          <w:szCs w:val="24"/>
+        </w:rPr>
+        <w:t xml:space="preserve"> S</w:t>
+      </w:r>
+      <w:r>
+        <w:rPr>
+          <w:rFonts w:hint="eastAsia"/>
+          <w:szCs w:val="24"/>
+        </w:rPr>
+        <w:t>ervice</w:t>
+      </w:r>
+      <w:r>
+        <w:rPr>
+          <w:rFonts w:hint="eastAsia"/>
+          <w:szCs w:val="24"/>
+        </w:rPr>
+        <w:t>功能的方式方法，所有需求功能主要在此文档中体现</w:t>
+      </w:r>
+      <w:r>
+        <w:rPr>
+          <w:rFonts w:hint="eastAsia"/>
+          <w:szCs w:val="24"/>
+        </w:rPr>
+        <w:t>。</w:t>
+      </w:r>
+    </w:p>
+    <w:p>
+      <w:pPr>
+        <w:ind w:leftChars="0" w:rightChars="0" w:firstLine="357"/>
+        <w:rPr>
+          <w:szCs w:val="24"/>
+        </w:rPr>
+      </w:pPr>
+      <w:r>
+        <w:rPr>
+          <w:rFonts w:hint="eastAsia"/>
+          <w:szCs w:val="24"/>
+        </w:rPr>
+        <w:t>支持操作系统为</w:t>
+      </w:r>
+      <w:r>
+        <w:rPr>
+          <w:rFonts w:hint="eastAsia"/>
+          <w:szCs w:val="24"/>
+        </w:rPr>
+        <w:t>Android4.0</w:t>
+      </w:r>
+      <w:r>
+        <w:rPr>
+          <w:rFonts w:hint="eastAsia"/>
+          <w:szCs w:val="24"/>
+        </w:rPr>
+        <w:t>及以上，</w:t>
+      </w:r>
+      <w:r>
+        <w:rPr>
+          <w:rFonts w:hint="eastAsia"/>
+          <w:szCs w:val="24"/>
+        </w:rPr>
+        <w:t>C</w:t>
+      </w:r>
+      <w:r>
+        <w:rPr>
+          <w:szCs w:val="24"/>
+        </w:rPr>
+        <w:t>PU</w:t>
+      </w:r>
+      <w:r>
+        <w:rPr>
+          <w:rFonts w:hint="eastAsia"/>
+          <w:szCs w:val="24"/>
+        </w:rPr>
+        <w:t>架构支持</w:t>
+      </w:r>
+      <w:r>
+        <w:rPr>
+          <w:rFonts w:hint="eastAsia"/>
+          <w:szCs w:val="24"/>
+        </w:rPr>
+        <w:t>armv7</w:t>
+      </w:r>
+      <w:r>
+        <w:rPr>
+          <w:szCs w:val="24"/>
+        </w:rPr>
+        <w:t>/</w:t>
+      </w:r>
+      <w:r>
+        <w:rPr>
+          <w:rFonts w:hint="eastAsia"/>
+          <w:szCs w:val="24"/>
+        </w:rPr>
+        <w:t>armv8-a</w:t>
+      </w:r>
+    </w:p>
+    <w:p>
+      <w:pPr>
+        <w:ind w:leftChars="0" w:left="240" w:right="240" w:firstLine="420"/>
+      </w:pPr>
+    </w:p>
+    <w:p>
+      <w:pPr>
+        <w:ind w:leftChars="0" w:left="240" w:right="240" w:firstLine="420"/>
+      </w:pPr>
+    </w:p>
+    <w:p>
+      <w:pPr>
+        <w:ind w:leftChars="0" w:left="240" w:right="240" w:firstLine="420"/>
+      </w:pPr>
+    </w:p>
+    <w:p>
+      <w:pPr>
+        <w:ind w:leftChars="0" w:left="240" w:right="240" w:firstLine="420"/>
+      </w:pPr>
+    </w:p>
+    <w:p>
+      <w:pPr>
+        <w:ind w:leftChars="0" w:left="240" w:right="240" w:firstLine="420"/>
+      </w:pPr>
+    </w:p>
+    <w:p>
+      <w:pPr>
+        <w:ind w:leftChars="0" w:left="240" w:right="240" w:firstLine="420"/>
+      </w:pPr>
+    </w:p>
+    <w:p>
+      <w:pPr>
+        <w:ind w:leftChars="0" w:left="240" w:right="240" w:firstLine="420"/>
+      </w:pPr>
+    </w:p>
+    <w:p>
+      <w:pPr>
+        <w:ind w:leftChars="0" w:left="240" w:right="240" w:firstLine="420"/>
+      </w:pPr>
+    </w:p>
+    <w:p>
+      <w:pPr>
+        <w:ind w:leftChars="0" w:left="240" w:right="240" w:firstLine="420"/>
+      </w:pPr>
+    </w:p>
+    <w:p>
+      <w:pPr>
+        <w:ind w:leftChars="0" w:left="240" w:right="240" w:firstLine="420"/>
+      </w:pPr>
+    </w:p>
+    <w:p>
+      <w:pPr>
+        <w:ind w:leftChars="0" w:left="240" w:right="240" w:firstLine="420"/>
+      </w:pPr>
+    </w:p>
+    <w:p>
+      <w:pPr>
+        <w:ind w:leftChars="0" w:left="240" w:right="240" w:firstLine="420"/>
+      </w:pPr>
+    </w:p>
+    <w:p>
+      <w:pPr>
+        <w:ind w:leftChars="0" w:left="240" w:right="240" w:firstLine="420"/>
+      </w:pPr>
+    </w:p>
+    <w:p>
+      <w:pPr>
+        <w:ind w:leftChars="0" w:left="240" w:right="240" w:firstLine="420"/>
+      </w:pPr>
+    </w:p>
+    <w:p>
+      <w:pPr>
+        <w:pStyle w:val="1"/>
         <w:ind w:leftChars="0" w:left="240" w:right="240"/>
       </w:pPr>
-      <w:bookmarkStart w:id="3" w:name="_Toc535271052"/>
-      <w:r>
-        <w:t>2.1</w:t>
-      </w:r>
-      <w:r>
-        <w:rPr>
-          <w:rFonts w:hint="eastAsia"/>
-        </w:rPr>
-        <w:t>统一分配的身份标识</w:t>
+      <w:bookmarkStart w:id="3" w:name="_Toc5282105"/>
+      <w:r>
+        <w:lastRenderedPageBreak/>
+        <w:t>2.</w:t>
+      </w:r>
+      <w:r>
+        <w:rPr>
+          <w:rFonts w:eastAsiaTheme="minorEastAsia" w:hint="eastAsia"/>
+        </w:rPr>
+        <w:t>系统</w:t>
+      </w:r>
+      <w:r>
+        <w:rPr>
+          <w:rFonts w:eastAsiaTheme="minorEastAsia" w:hint="eastAsia"/>
+        </w:rPr>
+        <w:t>概述</w:t>
       </w:r>
       <w:bookmarkEnd w:id="3"/>
     </w:p>
     <w:p>
       <w:pPr>
-        <w:ind w:left="240" w:right="240"/>
-      </w:pPr>
-      <w:r>
-        <w:t>VoIP Media</w:t>
+        <w:pStyle w:val="2"/>
+        <w:ind w:leftChars="0" w:left="240" w:right="240"/>
+      </w:pPr>
+      <w:bookmarkStart w:id="4" w:name="_Toc5282106"/>
+      <w:r>
+        <w:t>2.1</w:t>
       </w:r>
       <w:r>
         <w:rPr>
           <w:rFonts w:hint="eastAsia"/>
         </w:rPr>
-        <w:t>内部使用系统统一分配的身份标记进行所有操作，此身份标识需要</w:t>
-      </w:r>
-      <w:r>
-        <w:rPr>
-          <w:rFonts w:hint="eastAsia"/>
-        </w:rPr>
-        <w:t>A</w:t>
-      </w:r>
-      <w:r>
-        <w:t>PP</w:t>
-      </w:r>
-      <w:r>
-        <w:rPr>
-          <w:rFonts w:hint="eastAsia"/>
-        </w:rPr>
-        <w:t>客户端先进行申请，申请方式详见第三部分</w:t>
-      </w:r>
-      <w:r>
-        <w:rPr>
-          <w:rFonts w:hint="eastAsia"/>
-        </w:rPr>
-        <w:t>A</w:t>
-      </w:r>
-      <w:r>
-        <w:t>PI</w:t>
-      </w:r>
-      <w:r>
-        <w:rPr>
-          <w:rFonts w:hint="eastAsia"/>
-        </w:rPr>
-        <w:t>说明部分。</w:t>
-      </w:r>
+        <w:t>统一分配的身份标识</w:t>
+      </w:r>
+      <w:bookmarkEnd w:id="4"/>
     </w:p>
     <w:p>
       <w:pPr>
+        <w:ind w:left="240" w:right="240"/>
+      </w:pPr>
+      <w:r>
+        <w:t>VoIP Media</w:t>
+      </w:r>
+      <w:r>
+        <w:rPr>
+          <w:rFonts w:hint="eastAsia"/>
+        </w:rPr>
+        <w:t>内部使用系统统一分配的身份标记进行所有操作，此身份标识需要</w:t>
+      </w:r>
+      <w:r>
+        <w:rPr>
+          <w:rFonts w:hint="eastAsia"/>
+        </w:rPr>
+        <w:t>A</w:t>
+      </w:r>
+      <w:r>
+        <w:t>PP</w:t>
+      </w:r>
+      <w:r>
+        <w:rPr>
+          <w:rFonts w:hint="eastAsia"/>
+        </w:rPr>
+        <w:t>客户端先进行申请，申请方式详见第三部分</w:t>
+      </w:r>
+      <w:r>
+        <w:rPr>
+          <w:rFonts w:hint="eastAsia"/>
+        </w:rPr>
+        <w:t>A</w:t>
+      </w:r>
+      <w:r>
+        <w:t>PI</w:t>
+      </w:r>
+      <w:r>
+        <w:rPr>
+          <w:rFonts w:hint="eastAsia"/>
+        </w:rPr>
+        <w:t>说明部分。</w:t>
+      </w:r>
+    </w:p>
+    <w:p>
+      <w:pPr>
         <w:pStyle w:val="2"/>
         <w:ind w:leftChars="0" w:left="240" w:right="240"/>
       </w:pPr>
-      <w:bookmarkStart w:id="4" w:name="_Toc535271053"/>
+      <w:bookmarkStart w:id="5" w:name="_Toc5282107"/>
       <w:r>
         <w:t>2.2</w:t>
       </w:r>
@@ -2237,7 +2383,7 @@
         </w:rPr>
         <w:t>统一的消息格式</w:t>
       </w:r>
-      <w:bookmarkEnd w:id="4"/>
+      <w:bookmarkEnd w:id="5"/>
     </w:p>
     <w:p>
       <w:pPr>
@@ -2429,7 +2575,7 @@
         <w:pStyle w:val="2"/>
         <w:ind w:leftChars="0" w:left="240" w:right="240"/>
       </w:pPr>
-      <w:bookmarkStart w:id="5" w:name="_Toc535271054"/>
+      <w:bookmarkStart w:id="6" w:name="_Toc5282108"/>
       <w:r>
         <w:t>2.3</w:t>
       </w:r>
@@ -2441,243 +2587,243 @@
       </w:r>
       <w:r>
         <w:t>API</w:t>
-      </w:r>
-      <w:bookmarkEnd w:id="5"/>
-    </w:p>
-    <w:p>
-      <w:pPr>
-        <w:ind w:left="240" w:right="240"/>
-      </w:pPr>
-      <w:r>
-        <w:rPr>
-          <w:rFonts w:hint="eastAsia"/>
-        </w:rPr>
-        <w:t>为了降低</w:t>
-      </w:r>
-      <w:r>
-        <w:rPr>
-          <w:rFonts w:hint="eastAsia"/>
-        </w:rPr>
-        <w:t>A</w:t>
-      </w:r>
-      <w:r>
-        <w:t>PP</w:t>
-      </w:r>
-      <w:r>
-        <w:rPr>
-          <w:rFonts w:hint="eastAsia"/>
-        </w:rPr>
-        <w:t>与</w:t>
-      </w:r>
-      <w:r>
-        <w:rPr>
-          <w:rFonts w:hint="eastAsia"/>
-        </w:rPr>
-        <w:t>A</w:t>
-      </w:r>
-      <w:r>
-        <w:t>PI</w:t>
-      </w:r>
-      <w:r>
-        <w:rPr>
-          <w:rFonts w:hint="eastAsia"/>
-        </w:rPr>
-        <w:t>之间操作的耦合性，提高</w:t>
-      </w:r>
-      <w:r>
-        <w:rPr>
-          <w:rFonts w:hint="eastAsia"/>
-        </w:rPr>
-        <w:t>A</w:t>
-      </w:r>
-      <w:r>
-        <w:t>PP</w:t>
-      </w:r>
-      <w:r>
-        <w:rPr>
-          <w:rFonts w:hint="eastAsia"/>
-        </w:rPr>
-        <w:t>响应速度已获得更好的用户体验，所有耗时较高的</w:t>
-      </w:r>
-      <w:r>
-        <w:rPr>
-          <w:rFonts w:hint="eastAsia"/>
-        </w:rPr>
-        <w:t>A</w:t>
-      </w:r>
-      <w:r>
-        <w:t>PI</w:t>
-      </w:r>
-      <w:r>
-        <w:rPr>
-          <w:rFonts w:hint="eastAsia"/>
-        </w:rPr>
-        <w:t>接口采用非阻塞方式进行请求，</w:t>
-      </w:r>
-      <w:r>
-        <w:rPr>
-          <w:rFonts w:hint="eastAsia"/>
-        </w:rPr>
-        <w:t>A</w:t>
-      </w:r>
-      <w:r>
-        <w:t>PI</w:t>
-      </w:r>
-      <w:r>
-        <w:rPr>
-          <w:rFonts w:hint="eastAsia"/>
-        </w:rPr>
-        <w:t>结果会以回调的方式异步返回给</w:t>
-      </w:r>
-      <w:r>
-        <w:rPr>
-          <w:rFonts w:hint="eastAsia"/>
-        </w:rPr>
-        <w:t>A</w:t>
-      </w:r>
-      <w:r>
-        <w:t>PP</w:t>
-      </w:r>
-      <w:r>
-        <w:t>，</w:t>
-      </w:r>
-      <w:r>
-        <w:rPr>
-          <w:rFonts w:hint="eastAsia"/>
-        </w:rPr>
-        <w:t>例如：</w:t>
-      </w:r>
-    </w:p>
-    <w:p>
-      <w:pPr>
-        <w:ind w:left="240" w:right="240"/>
-      </w:pPr>
-      <w:r>
-        <w:rPr>
-          <w:rFonts w:hint="eastAsia"/>
-        </w:rPr>
-        <w:t>发起通话，</w:t>
-      </w:r>
-      <w:r>
-        <w:rPr>
-          <w:rFonts w:hint="eastAsia"/>
-        </w:rPr>
-        <w:t>A</w:t>
-      </w:r>
-      <w:r>
-        <w:t>PI</w:t>
-      </w:r>
-      <w:r>
-        <w:rPr>
-          <w:rFonts w:hint="eastAsia"/>
-        </w:rPr>
-        <w:t>直接返回标记此通话的</w:t>
-      </w:r>
-      <w:r>
-        <w:rPr>
-          <w:rFonts w:hint="eastAsia"/>
-        </w:rPr>
-        <w:t>I</w:t>
-      </w:r>
-      <w:r>
-        <w:t>D,</w:t>
-      </w:r>
-      <w:r>
-        <w:rPr>
-          <w:rFonts w:hint="eastAsia"/>
-        </w:rPr>
-        <w:t>发起通话操作结果会以回调方式返回给</w:t>
-      </w:r>
-      <w:r>
-        <w:rPr>
-          <w:rFonts w:hint="eastAsia"/>
-        </w:rPr>
-        <w:t>A</w:t>
-      </w:r>
-      <w:r>
-        <w:t>PP</w:t>
-      </w:r>
-      <w:r>
-        <w:t>，</w:t>
-      </w:r>
-      <w:r>
-        <w:rPr>
-          <w:rFonts w:hint="eastAsia"/>
-        </w:rPr>
-        <w:t>供</w:t>
-      </w:r>
-      <w:r>
-        <w:rPr>
-          <w:rFonts w:hint="eastAsia"/>
-        </w:rPr>
-        <w:t>A</w:t>
-      </w:r>
-      <w:r>
-        <w:t>PP</w:t>
-      </w:r>
-      <w:r>
-        <w:rPr>
-          <w:rFonts w:hint="eastAsia"/>
-        </w:rPr>
-        <w:t>进行相应</w:t>
-      </w:r>
-      <w:r>
-        <w:rPr>
-          <w:rFonts w:hint="eastAsia"/>
-        </w:rPr>
-        <w:t>U</w:t>
-      </w:r>
-      <w:r>
-        <w:t>I</w:t>
-      </w:r>
-      <w:r>
-        <w:rPr>
-          <w:rFonts w:hint="eastAsia"/>
-        </w:rPr>
-        <w:t>的切换；</w:t>
-      </w:r>
-    </w:p>
-    <w:p>
-      <w:pPr>
-        <w:ind w:leftChars="0" w:left="240" w:right="240"/>
-      </w:pPr>
-    </w:p>
-    <w:p>
-      <w:pPr>
-        <w:pStyle w:val="1"/>
-        <w:ind w:leftChars="0" w:left="240" w:right="240"/>
-      </w:pPr>
-      <w:bookmarkStart w:id="6" w:name="_Toc535271055"/>
-      <w:r>
-        <w:lastRenderedPageBreak/>
-        <w:t>3.</w:t>
-      </w:r>
-      <w:r>
-        <w:rPr>
-          <w:rFonts w:eastAsiaTheme="minorEastAsia" w:hint="eastAsia"/>
-        </w:rPr>
-        <w:t>A</w:t>
-      </w:r>
-      <w:r>
-        <w:rPr>
-          <w:rFonts w:eastAsiaTheme="minorEastAsia"/>
-        </w:rPr>
-        <w:t>PI</w:t>
-      </w:r>
-      <w:r>
-        <w:rPr>
-          <w:rFonts w:eastAsiaTheme="minorEastAsia" w:hint="eastAsia"/>
-        </w:rPr>
-        <w:t>接口描述</w:t>
       </w:r>
       <w:bookmarkEnd w:id="6"/>
     </w:p>
     <w:p>
       <w:pPr>
+        <w:ind w:left="240" w:right="240"/>
+      </w:pPr>
+      <w:r>
+        <w:rPr>
+          <w:rFonts w:hint="eastAsia"/>
+        </w:rPr>
+        <w:t>为了降低</w:t>
+      </w:r>
+      <w:r>
+        <w:rPr>
+          <w:rFonts w:hint="eastAsia"/>
+        </w:rPr>
+        <w:t>A</w:t>
+      </w:r>
+      <w:r>
+        <w:t>PP</w:t>
+      </w:r>
+      <w:r>
+        <w:rPr>
+          <w:rFonts w:hint="eastAsia"/>
+        </w:rPr>
+        <w:t>与</w:t>
+      </w:r>
+      <w:r>
+        <w:rPr>
+          <w:rFonts w:hint="eastAsia"/>
+        </w:rPr>
+        <w:t>A</w:t>
+      </w:r>
+      <w:r>
+        <w:t>PI</w:t>
+      </w:r>
+      <w:r>
+        <w:rPr>
+          <w:rFonts w:hint="eastAsia"/>
+        </w:rPr>
+        <w:t>之间操作的耦合性，提高</w:t>
+      </w:r>
+      <w:r>
+        <w:rPr>
+          <w:rFonts w:hint="eastAsia"/>
+        </w:rPr>
+        <w:t>A</w:t>
+      </w:r>
+      <w:r>
+        <w:t>PP</w:t>
+      </w:r>
+      <w:r>
+        <w:rPr>
+          <w:rFonts w:hint="eastAsia"/>
+        </w:rPr>
+        <w:t>响应速度已获得更好的用户体验，所有耗时较高的</w:t>
+      </w:r>
+      <w:r>
+        <w:rPr>
+          <w:rFonts w:hint="eastAsia"/>
+        </w:rPr>
+        <w:t>A</w:t>
+      </w:r>
+      <w:r>
+        <w:t>PI</w:t>
+      </w:r>
+      <w:r>
+        <w:rPr>
+          <w:rFonts w:hint="eastAsia"/>
+        </w:rPr>
+        <w:t>接口采用非阻塞方式进行请求，</w:t>
+      </w:r>
+      <w:r>
+        <w:rPr>
+          <w:rFonts w:hint="eastAsia"/>
+        </w:rPr>
+        <w:t>A</w:t>
+      </w:r>
+      <w:r>
+        <w:t>PI</w:t>
+      </w:r>
+      <w:r>
+        <w:rPr>
+          <w:rFonts w:hint="eastAsia"/>
+        </w:rPr>
+        <w:t>结果会以回调的方式异步返回给</w:t>
+      </w:r>
+      <w:r>
+        <w:rPr>
+          <w:rFonts w:hint="eastAsia"/>
+        </w:rPr>
+        <w:t>A</w:t>
+      </w:r>
+      <w:r>
+        <w:t>PP</w:t>
+      </w:r>
+      <w:r>
+        <w:t>，</w:t>
+      </w:r>
+      <w:r>
+        <w:rPr>
+          <w:rFonts w:hint="eastAsia"/>
+        </w:rPr>
+        <w:t>例如：</w:t>
+      </w:r>
+    </w:p>
+    <w:p>
+      <w:pPr>
+        <w:ind w:left="240" w:right="240"/>
+      </w:pPr>
+      <w:r>
+        <w:rPr>
+          <w:rFonts w:hint="eastAsia"/>
+        </w:rPr>
+        <w:t>发起通话，</w:t>
+      </w:r>
+      <w:r>
+        <w:rPr>
+          <w:rFonts w:hint="eastAsia"/>
+        </w:rPr>
+        <w:t>A</w:t>
+      </w:r>
+      <w:r>
+        <w:t>PI</w:t>
+      </w:r>
+      <w:r>
+        <w:rPr>
+          <w:rFonts w:hint="eastAsia"/>
+        </w:rPr>
+        <w:t>直接返回标记此通话的</w:t>
+      </w:r>
+      <w:r>
+        <w:rPr>
+          <w:rFonts w:hint="eastAsia"/>
+        </w:rPr>
+        <w:t>I</w:t>
+      </w:r>
+      <w:r>
+        <w:t>D,</w:t>
+      </w:r>
+      <w:r>
+        <w:rPr>
+          <w:rFonts w:hint="eastAsia"/>
+        </w:rPr>
+        <w:t>发起通话操作结果会以回调方式返回给</w:t>
+      </w:r>
+      <w:r>
+        <w:rPr>
+          <w:rFonts w:hint="eastAsia"/>
+        </w:rPr>
+        <w:t>A</w:t>
+      </w:r>
+      <w:r>
+        <w:t>PP</w:t>
+      </w:r>
+      <w:r>
+        <w:t>，</w:t>
+      </w:r>
+      <w:r>
+        <w:rPr>
+          <w:rFonts w:hint="eastAsia"/>
+        </w:rPr>
+        <w:t>供</w:t>
+      </w:r>
+      <w:r>
+        <w:rPr>
+          <w:rFonts w:hint="eastAsia"/>
+        </w:rPr>
+        <w:t>A</w:t>
+      </w:r>
+      <w:r>
+        <w:t>PP</w:t>
+      </w:r>
+      <w:r>
+        <w:rPr>
+          <w:rFonts w:hint="eastAsia"/>
+        </w:rPr>
+        <w:t>进行相应</w:t>
+      </w:r>
+      <w:r>
+        <w:rPr>
+          <w:rFonts w:hint="eastAsia"/>
+        </w:rPr>
+        <w:t>U</w:t>
+      </w:r>
+      <w:r>
+        <w:t>I</w:t>
+      </w:r>
+      <w:r>
+        <w:rPr>
+          <w:rFonts w:hint="eastAsia"/>
+        </w:rPr>
+        <w:t>的切换；</w:t>
+      </w:r>
+    </w:p>
+    <w:p>
+      <w:pPr>
+        <w:ind w:leftChars="0" w:left="240" w:right="240"/>
+      </w:pPr>
+    </w:p>
+    <w:p>
+      <w:pPr>
+        <w:pStyle w:val="1"/>
+        <w:ind w:leftChars="0" w:left="240" w:right="240"/>
+      </w:pPr>
+      <w:bookmarkStart w:id="7" w:name="_Toc5282109"/>
+      <w:r>
+        <w:lastRenderedPageBreak/>
+        <w:t>3.</w:t>
+      </w:r>
+      <w:r>
+        <w:rPr>
+          <w:rFonts w:eastAsiaTheme="minorEastAsia" w:hint="eastAsia"/>
+        </w:rPr>
+        <w:t>A</w:t>
+      </w:r>
+      <w:r>
+        <w:rPr>
+          <w:rFonts w:eastAsiaTheme="minorEastAsia"/>
+        </w:rPr>
+        <w:t>PI</w:t>
+      </w:r>
+      <w:r>
+        <w:rPr>
+          <w:rFonts w:eastAsiaTheme="minorEastAsia" w:hint="eastAsia"/>
+        </w:rPr>
+        <w:t>接口描述</w:t>
+      </w:r>
+      <w:bookmarkEnd w:id="7"/>
+    </w:p>
+    <w:p>
+      <w:pPr>
         <w:pStyle w:val="2"/>
         <w:ind w:leftChars="0" w:left="0" w:right="240"/>
       </w:pPr>
-      <w:bookmarkStart w:id="7" w:name="_Toc535271056"/>
+      <w:bookmarkStart w:id="8" w:name="_Toc5282110"/>
       <w:r>
         <w:t>3.1</w:t>
       </w:r>
@@ -2702,7 +2848,7 @@
       <w:r>
         <w:t>PI</w:t>
       </w:r>
-      <w:bookmarkEnd w:id="7"/>
+      <w:bookmarkEnd w:id="8"/>
     </w:p>
     <w:p>
       <w:pPr>
@@ -3665,7 +3811,7 @@
         <w:pStyle w:val="2"/>
         <w:ind w:left="240" w:right="240"/>
       </w:pPr>
-      <w:bookmarkStart w:id="8" w:name="_Toc535271057"/>
+      <w:bookmarkStart w:id="9" w:name="_Toc5282111"/>
       <w:r>
         <w:rPr>
           <w:rFonts w:hint="eastAsia"/>
@@ -3687,7 +3833,7 @@
       <w:r>
         <w:t>PI</w:t>
       </w:r>
-      <w:bookmarkEnd w:id="8"/>
+      <w:bookmarkEnd w:id="9"/>
     </w:p>
     <w:p>
       <w:pPr>
@@ -3783,6 +3929,45 @@
               <w:t>)</w:t>
             </w:r>
           </w:p>
+          <w:p>
+            <w:pPr>
+              <w:ind w:leftChars="0" w:left="0" w:right="240"/>
+            </w:pPr>
+            <w:proofErr w:type="spellStart"/>
+            <w:r>
+              <w:t>int</w:t>
+            </w:r>
+            <w:proofErr w:type="spellEnd"/>
+            <w:r>
+              <w:t xml:space="preserve"> </w:t>
+            </w:r>
+            <w:proofErr w:type="spellStart"/>
+            <w:r>
+              <w:rPr>
+                <w:b/>
+              </w:rPr>
+              <w:t>checkAcountByMail</w:t>
+            </w:r>
+            <w:proofErr w:type="spellEnd"/>
+            <w:r>
+              <w:rPr>
+                <w:rFonts w:hint="eastAsia"/>
+              </w:rPr>
+              <w:t>(</w:t>
+            </w:r>
+            <w:r>
+              <w:t>String E</w:t>
+            </w:r>
+            <w:r>
+              <w:rPr>
+                <w:rFonts w:hint="eastAsia"/>
+              </w:rPr>
+              <w:t>mail</w:t>
+            </w:r>
+            <w:r>
+              <w:t>)</w:t>
+            </w:r>
+          </w:p>
         </w:tc>
       </w:tr>
       <w:tr>
@@ -3832,6 +4017,47 @@
                 <w:rFonts w:hint="eastAsia"/>
               </w:rPr>
               <w:t>用户手机号码</w:t>
+            </w:r>
+          </w:p>
+          <w:p>
+            <w:pPr>
+              <w:ind w:leftChars="0" w:left="0" w:right="240"/>
+            </w:pPr>
+            <w:r>
+              <w:t>E</w:t>
+            </w:r>
+            <w:r>
+              <w:rPr>
+                <w:rFonts w:hint="eastAsia"/>
+              </w:rPr>
+              <w:t>mail</w:t>
+            </w:r>
+            <w:r>
+              <w:rPr>
+                <w:rFonts w:hint="eastAsia"/>
+              </w:rPr>
+              <w:t>：</w:t>
+            </w:r>
+            <w:r>
+              <w:rPr>
+                <w:rFonts w:hint="eastAsia"/>
+              </w:rPr>
+              <w:t xml:space="preserve"> </w:t>
+            </w:r>
+            <w:r>
+              <w:rPr>
+                <w:rFonts w:hint="eastAsia"/>
+              </w:rPr>
+              <w:t>用户</w:t>
+            </w:r>
+            <w:r>
+              <w:t>E</w:t>
+            </w:r>
+            <w:r>
+              <w:rPr>
+                <w:rFonts w:hint="eastAsia"/>
+              </w:rPr>
+              <w:t>mail</w:t>
             </w:r>
           </w:p>
         </w:tc>
@@ -3954,7 +4180,7 @@
     </w:tbl>
     <w:p>
       <w:pPr>
-        <w:ind w:left="240" w:right="240"/>
+        <w:ind w:leftChars="0" w:left="0" w:right="240"/>
       </w:pPr>
     </w:p>
     <w:p>
@@ -4074,7 +4300,10 @@
               <w:rPr>
                 <w:rFonts w:hint="eastAsia"/>
               </w:rPr>
-              <w:t>，</w:t>
+              <w:t>,</w:t>
+            </w:r>
+            <w:r>
+              <w:t xml:space="preserve"> </w:t>
             </w:r>
             <w:r>
               <w:rPr>
@@ -4114,6 +4343,85 @@
             <w:r>
               <w:t>)</w:t>
             </w:r>
+          </w:p>
+          <w:p>
+            <w:pPr>
+              <w:ind w:leftChars="0" w:left="0" w:right="240"/>
+            </w:pPr>
+            <w:proofErr w:type="spellStart"/>
+            <w:r>
+              <w:t>I</w:t>
+            </w:r>
+            <w:r>
+              <w:rPr>
+                <w:rFonts w:hint="eastAsia"/>
+              </w:rPr>
+              <w:t>nt</w:t>
+            </w:r>
+            <w:proofErr w:type="spellEnd"/>
+            <w:r>
+              <w:t xml:space="preserve"> </w:t>
+            </w:r>
+            <w:proofErr w:type="spellStart"/>
+            <w:r>
+              <w:rPr>
+                <w:rFonts w:hint="eastAsia"/>
+                <w:b/>
+              </w:rPr>
+              <w:t>register</w:t>
+            </w:r>
+            <w:r>
+              <w:rPr>
+                <w:b/>
+              </w:rPr>
+              <w:t>A</w:t>
+            </w:r>
+            <w:r>
+              <w:rPr>
+                <w:rFonts w:hint="eastAsia"/>
+                <w:b/>
+              </w:rPr>
+              <w:t>ccount</w:t>
+            </w:r>
+            <w:r>
+              <w:rPr>
+                <w:b/>
+              </w:rPr>
+              <w:t>ByMail</w:t>
+            </w:r>
+            <w:proofErr w:type="spellEnd"/>
+            <w:r>
+              <w:rPr>
+                <w:rFonts w:hint="eastAsia"/>
+              </w:rPr>
+              <w:t>(</w:t>
+            </w:r>
+            <w:r>
+              <w:t>String Email</w:t>
+            </w:r>
+            <w:r>
+              <w:rPr>
+                <w:rFonts w:hint="eastAsia"/>
+              </w:rPr>
+              <w:t>, String</w:t>
+            </w:r>
+            <w:r>
+              <w:t xml:space="preserve"> </w:t>
+            </w:r>
+            <w:r>
+              <w:rPr>
+                <w:rFonts w:hint="eastAsia"/>
+              </w:rPr>
+              <w:t>password</w:t>
+            </w:r>
+            <w:r>
+              <w:t>)</w:t>
+            </w:r>
+          </w:p>
+          <w:p>
+            <w:pPr>
+              <w:ind w:leftChars="0" w:left="0" w:right="240"/>
+            </w:pPr>
           </w:p>
         </w:tc>
       </w:tr>
@@ -4170,6 +4478,48 @@
             <w:pPr>
               <w:ind w:leftChars="0" w:left="0" w:right="240"/>
             </w:pPr>
+            <w:r>
+              <w:lastRenderedPageBreak/>
+              <w:t>E</w:t>
+            </w:r>
+            <w:r>
+              <w:rPr>
+                <w:rFonts w:hint="eastAsia"/>
+              </w:rPr>
+              <w:t>mail</w:t>
+            </w:r>
+            <w:r>
+              <w:rPr>
+                <w:rFonts w:hint="eastAsia"/>
+              </w:rPr>
+              <w:t>：</w:t>
+            </w:r>
+            <w:r>
+              <w:rPr>
+                <w:rFonts w:hint="eastAsia"/>
+              </w:rPr>
+              <w:t xml:space="preserve"> </w:t>
+            </w:r>
+            <w:r>
+              <w:rPr>
+                <w:rFonts w:hint="eastAsia"/>
+              </w:rPr>
+              <w:t>用户</w:t>
+            </w:r>
+            <w:r>
+              <w:t>E</w:t>
+            </w:r>
+            <w:r>
+              <w:rPr>
+                <w:rFonts w:hint="eastAsia"/>
+              </w:rPr>
+              <w:t>mail</w:t>
+            </w:r>
+          </w:p>
+          <w:p>
+            <w:pPr>
+              <w:ind w:leftChars="0" w:left="0" w:right="240"/>
+            </w:pPr>
             <w:proofErr w:type="spellStart"/>
             <w:r>
               <w:rPr>
@@ -4229,6 +4579,7 @@
               <w:rPr>
                 <w:rFonts w:hint="eastAsia"/>
               </w:rPr>
+              <w:lastRenderedPageBreak/>
               <w:t>返回值</w:t>
             </w:r>
           </w:p>
@@ -4318,14 +4669,7 @@
               <w:rPr>
                 <w:rFonts w:hint="eastAsia"/>
               </w:rPr>
-              <w:t>系统中注册账号</w:t>
-            </w:r>
-            <w:r>
-              <w:rPr>
-                <w:rFonts w:hint="eastAsia"/>
-              </w:rPr>
-              <w:lastRenderedPageBreak/>
-              <w:t>（即前文提到的统一标识）</w:t>
+              <w:t>系统中注册账号（即前文提到的统一标识）</w:t>
             </w:r>
           </w:p>
         </w:tc>
@@ -4472,6 +4816,84 @@
               <w:t>)</w:t>
             </w:r>
           </w:p>
+          <w:p>
+            <w:pPr>
+              <w:ind w:leftChars="0" w:left="0" w:right="240"/>
+            </w:pPr>
+            <w:r>
+              <w:t>S</w:t>
+            </w:r>
+            <w:r>
+              <w:rPr>
+                <w:rFonts w:hint="eastAsia"/>
+              </w:rPr>
+              <w:t>tring</w:t>
+            </w:r>
+            <w:r>
+              <w:t xml:space="preserve"> </w:t>
+            </w:r>
+            <w:proofErr w:type="spellStart"/>
+            <w:r>
+              <w:rPr>
+                <w:rFonts w:hint="eastAsia"/>
+                <w:b/>
+              </w:rPr>
+              <w:t>login</w:t>
+            </w:r>
+            <w:r>
+              <w:rPr>
+                <w:b/>
+              </w:rPr>
+              <w:t>A</w:t>
+            </w:r>
+            <w:r>
+              <w:rPr>
+                <w:rFonts w:hint="eastAsia"/>
+                <w:b/>
+              </w:rPr>
+              <w:t>ccount</w:t>
+            </w:r>
+            <w:r>
+              <w:rPr>
+                <w:b/>
+              </w:rPr>
+              <w:t>ByMail</w:t>
+            </w:r>
+            <w:proofErr w:type="spellEnd"/>
+            <w:r>
+              <w:rPr>
+                <w:rFonts w:hint="eastAsia"/>
+              </w:rPr>
+              <w:t>(</w:t>
+            </w:r>
+            <w:r>
+              <w:t>String Email</w:t>
+            </w:r>
+            <w:r>
+              <w:rPr>
+                <w:rFonts w:hint="eastAsia"/>
+              </w:rPr>
+              <w:t>，</w:t>
+            </w:r>
+            <w:r>
+              <w:rPr>
+                <w:rFonts w:hint="eastAsia"/>
+              </w:rPr>
+              <w:t>String</w:t>
+            </w:r>
+            <w:r>
+              <w:t xml:space="preserve"> </w:t>
+            </w:r>
+            <w:r>
+              <w:rPr>
+                <w:rFonts w:hint="eastAsia"/>
+              </w:rPr>
+              <w:t>password</w:t>
+            </w:r>
+            <w:r>
+              <w:t>)</w:t>
+            </w:r>
+          </w:p>
         </w:tc>
       </w:tr>
       <w:tr>
@@ -4521,6 +4943,47 @@
                 <w:rFonts w:hint="eastAsia"/>
               </w:rPr>
               <w:t>用户手机号码</w:t>
+            </w:r>
+          </w:p>
+          <w:p>
+            <w:pPr>
+              <w:ind w:leftChars="0" w:left="0" w:right="240"/>
+            </w:pPr>
+            <w:r>
+              <w:t>E</w:t>
+            </w:r>
+            <w:r>
+              <w:rPr>
+                <w:rFonts w:hint="eastAsia"/>
+              </w:rPr>
+              <w:t>mail</w:t>
+            </w:r>
+            <w:r>
+              <w:rPr>
+                <w:rFonts w:hint="eastAsia"/>
+              </w:rPr>
+              <w:t>：</w:t>
+            </w:r>
+            <w:r>
+              <w:rPr>
+                <w:rFonts w:hint="eastAsia"/>
+              </w:rPr>
+              <w:t xml:space="preserve"> </w:t>
+            </w:r>
+            <w:r>
+              <w:rPr>
+                <w:rFonts w:hint="eastAsia"/>
+              </w:rPr>
+              <w:t>用户</w:t>
+            </w:r>
+            <w:r>
+              <w:t>E</w:t>
+            </w:r>
+            <w:r>
+              <w:rPr>
+                <w:rFonts w:hint="eastAsia"/>
+              </w:rPr>
+              <w:t>mail</w:t>
             </w:r>
           </w:p>
           <w:p>
@@ -4793,6 +5256,107 @@
               <w:t>)</w:t>
             </w:r>
           </w:p>
+          <w:p>
+            <w:pPr>
+              <w:ind w:leftChars="0" w:left="0" w:right="240"/>
+            </w:pPr>
+            <w:proofErr w:type="spellStart"/>
+            <w:r>
+              <w:rPr>
+                <w:rFonts w:hint="eastAsia"/>
+              </w:rPr>
+              <w:lastRenderedPageBreak/>
+              <w:t>int</w:t>
+            </w:r>
+            <w:proofErr w:type="spellEnd"/>
+            <w:r>
+              <w:t xml:space="preserve"> </w:t>
+            </w:r>
+            <w:proofErr w:type="spellStart"/>
+            <w:r>
+              <w:rPr>
+                <w:rFonts w:hint="eastAsia"/>
+                <w:b/>
+              </w:rPr>
+              <w:t>change</w:t>
+            </w:r>
+            <w:r>
+              <w:rPr>
+                <w:b/>
+              </w:rPr>
+              <w:t>A</w:t>
+            </w:r>
+            <w:r>
+              <w:rPr>
+                <w:rFonts w:hint="eastAsia"/>
+                <w:b/>
+              </w:rPr>
+              <w:t>ccount</w:t>
+            </w:r>
+            <w:r>
+              <w:rPr>
+                <w:b/>
+              </w:rPr>
+              <w:t>P</w:t>
+            </w:r>
+            <w:r>
+              <w:rPr>
+                <w:rFonts w:hint="eastAsia"/>
+                <w:b/>
+              </w:rPr>
+              <w:t>assword</w:t>
+            </w:r>
+            <w:r>
+              <w:rPr>
+                <w:b/>
+              </w:rPr>
+              <w:t>ByMail</w:t>
+            </w:r>
+            <w:proofErr w:type="spellEnd"/>
+            <w:r>
+              <w:rPr>
+                <w:rFonts w:hint="eastAsia"/>
+              </w:rPr>
+              <w:t>(</w:t>
+            </w:r>
+            <w:r>
+              <w:t xml:space="preserve">String </w:t>
+            </w:r>
+            <w:proofErr w:type="spellStart"/>
+            <w:r>
+              <w:rPr>
+                <w:rFonts w:hint="eastAsia"/>
+              </w:rPr>
+              <w:t>old</w:t>
+            </w:r>
+            <w:r>
+              <w:t>Password</w:t>
+            </w:r>
+            <w:proofErr w:type="spellEnd"/>
+            <w:r>
+              <w:rPr>
+                <w:rFonts w:hint="eastAsia"/>
+              </w:rPr>
+              <w:t>，</w:t>
+            </w:r>
+            <w:r>
+              <w:rPr>
+                <w:rFonts w:hint="eastAsia"/>
+              </w:rPr>
+              <w:t>String</w:t>
+            </w:r>
+            <w:r>
+              <w:t xml:space="preserve"> </w:t>
+            </w:r>
+            <w:proofErr w:type="spellStart"/>
+            <w:r>
+              <w:t>newPassword</w:t>
+            </w:r>
+            <w:proofErr w:type="spellEnd"/>
+            <w:r>
+              <w:t>)</w:t>
+            </w:r>
+          </w:p>
         </w:tc>
       </w:tr>
       <w:tr>
@@ -4808,6 +5372,7 @@
               <w:rPr>
                 <w:rFonts w:hint="eastAsia"/>
               </w:rPr>
+              <w:lastRenderedPageBreak/>
               <w:t>参数说明</w:t>
             </w:r>
           </w:p>
@@ -5073,7 +5638,6 @@
               <w:rPr>
                 <w:rFonts w:hint="eastAsia"/>
               </w:rPr>
-              <w:lastRenderedPageBreak/>
               <w:t>参数说明</w:t>
             </w:r>
           </w:p>
@@ -5187,7 +5751,7 @@
         <w:pStyle w:val="2"/>
         <w:ind w:leftChars="0" w:left="240" w:right="240"/>
       </w:pPr>
-      <w:bookmarkStart w:id="9" w:name="_Toc535271058"/>
+      <w:bookmarkStart w:id="10" w:name="_Toc5282112"/>
       <w:r>
         <w:t>3.</w:t>
       </w:r>
@@ -5215,7 +5779,7 @@
       <w:r>
         <w:t>PI</w:t>
       </w:r>
-      <w:bookmarkEnd w:id="9"/>
+      <w:bookmarkEnd w:id="10"/>
     </w:p>
     <w:p>
       <w:pPr>
@@ -5470,6 +6034,7 @@
               <w:rPr>
                 <w:rFonts w:hint="eastAsia"/>
               </w:rPr>
+              <w:lastRenderedPageBreak/>
               <w:t>file</w:t>
             </w:r>
             <w:r>
@@ -5566,6 +6131,7 @@
               <w:rPr>
                 <w:rFonts w:hint="eastAsia"/>
               </w:rPr>
+              <w:lastRenderedPageBreak/>
               <w:t>返回值</w:t>
             </w:r>
           </w:p>
@@ -5718,7 +6284,6 @@
         <w:ind w:left="240" w:right="240"/>
       </w:pPr>
       <w:r>
-        <w:lastRenderedPageBreak/>
         <w:t>3.3.2</w:t>
       </w:r>
       <w:r>
@@ -5981,8 +6546,7 @@
             <w:r>
               <w:t xml:space="preserve"> </w:t>
             </w:r>
-            <w:bookmarkStart w:id="10" w:name="_GoBack"/>
-            <w:bookmarkEnd w:id="10"/>
+            <w:proofErr w:type="spellStart"/>
             <w:r>
               <w:rPr>
                 <w:rFonts w:hint="eastAsia"/>
@@ -6016,6 +6580,7 @@
               </w:rPr>
               <w:t>ttachment</w:t>
             </w:r>
+            <w:proofErr w:type="spellEnd"/>
             <w:r>
               <w:rPr>
                 <w:rFonts w:hint="eastAsia"/>
@@ -6309,6 +6874,7 @@
               <w:rPr>
                 <w:rFonts w:hint="eastAsia"/>
               </w:rPr>
+              <w:lastRenderedPageBreak/>
               <w:t>使用方式：</w:t>
             </w:r>
           </w:p>
@@ -6403,6 +6969,7 @@
         <w:rPr>
           <w:rFonts w:hint="eastAsia"/>
         </w:rPr>
+        <w:lastRenderedPageBreak/>
         <w:t>3.3.4</w:t>
       </w:r>
       <w:r>
@@ -6622,14 +7189,7 @@
               <w:rPr>
                 <w:rFonts w:hint="eastAsia"/>
               </w:rPr>
-              <w:t>返回的唯</w:t>
-            </w:r>
-            <w:r>
-              <w:rPr>
-                <w:rFonts w:hint="eastAsia"/>
-              </w:rPr>
-              <w:lastRenderedPageBreak/>
-              <w:t>一标识）</w:t>
+              <w:t>返回的唯一标识）</w:t>
             </w:r>
           </w:p>
           <w:p>
@@ -6739,7 +7299,6 @@
               <w:rPr>
                 <w:rFonts w:hint="eastAsia"/>
               </w:rPr>
-              <w:lastRenderedPageBreak/>
               <w:t>返回值</w:t>
             </w:r>
           </w:p>
@@ -6812,7 +7371,7 @@
         <w:pStyle w:val="2"/>
         <w:ind w:leftChars="0" w:left="240" w:right="240"/>
       </w:pPr>
-      <w:bookmarkStart w:id="11" w:name="_Toc535271059"/>
+      <w:bookmarkStart w:id="11" w:name="_Toc5282113"/>
       <w:r>
         <w:t>3.</w:t>
       </w:r>
@@ -7136,6 +7695,7 @@
               <w:rPr>
                 <w:rFonts w:hint="eastAsia"/>
               </w:rPr>
+              <w:lastRenderedPageBreak/>
               <w:t>说明</w:t>
             </w:r>
           </w:p>
@@ -7429,7 +7989,6 @@
         <w:rPr>
           <w:rFonts w:hint="eastAsia"/>
         </w:rPr>
-        <w:lastRenderedPageBreak/>
         <w:t>3.4.3</w:t>
       </w:r>
       <w:r>
@@ -7975,6 +8534,7 @@
         <w:ind w:left="240" w:right="240"/>
       </w:pPr>
       <w:r>
+        <w:lastRenderedPageBreak/>
         <w:t>3.4.5</w:t>
       </w:r>
       <w:r>
@@ -8282,12 +8842,11 @@
         <w:pStyle w:val="2"/>
         <w:ind w:left="240" w:right="240"/>
       </w:pPr>
-      <w:bookmarkStart w:id="12" w:name="_Toc535271060"/>
+      <w:bookmarkStart w:id="12" w:name="_Toc5282114"/>
       <w:r>
         <w:rPr>
           <w:rFonts w:hint="eastAsia"/>
         </w:rPr>
-        <w:lastRenderedPageBreak/>
         <w:t>3</w:t>
       </w:r>
       <w:r>
@@ -8939,6 +9498,7 @@
         <w:ind w:left="240" w:right="240"/>
       </w:pPr>
       <w:r>
+        <w:lastRenderedPageBreak/>
         <w:t>3.5.3</w:t>
       </w:r>
       <w:r>
@@ -9323,7 +9883,6 @@
               <w:rPr>
                 <w:rFonts w:hint="eastAsia"/>
               </w:rPr>
-              <w:lastRenderedPageBreak/>
               <w:t>说明</w:t>
             </w:r>
           </w:p>
@@ -9973,6 +10532,7 @@
               <w:rPr>
                 <w:rFonts w:hint="eastAsia"/>
               </w:rPr>
+              <w:lastRenderedPageBreak/>
               <w:t>返回值</w:t>
             </w:r>
           </w:p>
@@ -10168,7 +10728,6 @@
             </w:r>
             <w:proofErr w:type="spellStart"/>
             <w:r>
-              <w:lastRenderedPageBreak/>
               <w:t>msgI</w:t>
             </w:r>
             <w:r>
@@ -10219,7 +10778,6 @@
               <w:rPr>
                 <w:rFonts w:hint="eastAsia"/>
               </w:rPr>
-              <w:lastRenderedPageBreak/>
               <w:t>参数说明</w:t>
             </w:r>
           </w:p>
@@ -10810,6 +11368,7 @@
               <w:rPr>
                 <w:rFonts w:hint="eastAsia"/>
               </w:rPr>
+              <w:lastRenderedPageBreak/>
               <w:t>call</w:t>
             </w:r>
             <w:r>
@@ -10865,6 +11424,7 @@
               <w:rPr>
                 <w:rFonts w:hint="eastAsia"/>
               </w:rPr>
+              <w:lastRenderedPageBreak/>
               <w:t>返回值</w:t>
             </w:r>
           </w:p>
@@ -10947,7 +11507,6 @@
         <w:ind w:left="240" w:right="240"/>
       </w:pPr>
       <w:r>
-        <w:lastRenderedPageBreak/>
         <w:t>3.5.8</w:t>
       </w:r>
       <w:r>
@@ -11525,12 +12084,11 @@
         <w:pStyle w:val="1"/>
         <w:ind w:left="240" w:right="240"/>
       </w:pPr>
-      <w:bookmarkStart w:id="13" w:name="_Toc535271061"/>
+      <w:bookmarkStart w:id="13" w:name="_Toc5282115"/>
       <w:r>
         <w:rPr>
           <w:rFonts w:hint="eastAsia"/>
         </w:rPr>
-        <w:lastRenderedPageBreak/>
         <w:t>附录</w:t>
       </w:r>
       <w:r>
@@ -11945,12 +12503,11 @@
         <w:pStyle w:val="1"/>
         <w:ind w:left="240" w:right="240"/>
       </w:pPr>
-      <w:bookmarkStart w:id="14" w:name="_Toc535271062"/>
+      <w:bookmarkStart w:id="14" w:name="_Toc5282116"/>
       <w:r>
         <w:rPr>
           <w:rFonts w:hint="eastAsia"/>
         </w:rPr>
-        <w:lastRenderedPageBreak/>
         <w:t>附录</w:t>
       </w:r>
       <w:r>
@@ -12223,6 +12780,7 @@
         <w:pStyle w:val="1"/>
         <w:ind w:left="240" w:right="240"/>
       </w:pPr>
+      <w:bookmarkStart w:id="15" w:name="_Toc5282117"/>
       <w:r>
         <w:rPr>
           <w:rFonts w:hint="eastAsia"/>
@@ -12254,6 +12812,7 @@
         </w:rPr>
         <w:t>ype</w:t>
       </w:r>
+      <w:bookmarkEnd w:id="15"/>
       <w:proofErr w:type="spellEnd"/>
     </w:p>
     <w:tbl>
@@ -12546,6 +13105,7 @@
               <w:rPr>
                 <w:rFonts w:hint="eastAsia"/>
               </w:rPr>
+              <w:lastRenderedPageBreak/>
               <w:t>其他类型文件</w:t>
             </w:r>
           </w:p>
@@ -12808,6 +13368,95 @@
       </w:pPr>
     </w:lvl>
   </w:abstractNum>
+  <w:abstractNum w:abstractNumId="1">
+    <w:nsid w:val="6FB131BD"/>
+    <w:multiLevelType w:val="hybridMultilevel"/>
+    <w:tmpl w:val="AE0804FA"/>
+    <w:lvl w:ilvl="0" w:tplc="2E06EE76">
+      <w:start w:val="1"/>
+      <w:numFmt w:val="decimal"/>
+      <w:lvlText w:val="%1."/>
+      <w:lvlJc w:val="left"/>
+      <w:pPr>
+        <w:ind w:left="360" w:hanging="360"/>
+      </w:pPr>
+      <w:rPr>
+        <w:rFonts w:hint="default"/>
+      </w:rPr>
+    </w:lvl>
+    <w:lvl w:ilvl="1" w:tplc="04090019" w:tentative="1">
+      <w:start w:val="1"/>
+      <w:numFmt w:val="lowerLetter"/>
+      <w:lvlText w:val="%2)"/>
+      <w:lvlJc w:val="left"/>
+      <w:pPr>
+        <w:ind w:left="840" w:hanging="420"/>
+      </w:pPr>
+    </w:lvl>
+    <w:lvl w:ilvl="2" w:tplc="0409001B" w:tentative="1">
+      <w:start w:val="1"/>
+      <w:numFmt w:val="lowerRoman"/>
+      <w:lvlText w:val="%3."/>
+      <w:lvlJc w:val="right"/>
+      <w:pPr>
+        <w:ind w:left="1260" w:hanging="420"/>
+      </w:pPr>
+    </w:lvl>
+    <w:lvl w:ilvl="3" w:tplc="0409000F" w:tentative="1">
+      <w:start w:val="1"/>
+      <w:numFmt w:val="decimal"/>
+      <w:lvlText w:val="%4."/>
+      <w:lvlJc w:val="left"/>
+      <w:pPr>
+        <w:ind w:left="1680" w:hanging="420"/>
+      </w:pPr>
+    </w:lvl>
+    <w:lvl w:ilvl="4" w:tplc="04090019" w:tentative="1">
+      <w:start w:val="1"/>
+      <w:numFmt w:val="lowerLetter"/>
+      <w:lvlText w:val="%5)"/>
+      <w:lvlJc w:val="left"/>
+      <w:pPr>
+        <w:ind w:left="2100" w:hanging="420"/>
+      </w:pPr>
+    </w:lvl>
+    <w:lvl w:ilvl="5" w:tplc="0409001B" w:tentative="1">
+      <w:start w:val="1"/>
+      <w:numFmt w:val="lowerRoman"/>
+      <w:lvlText w:val="%6."/>
+      <w:lvlJc w:val="right"/>
+      <w:pPr>
+        <w:ind w:left="2520" w:hanging="420"/>
+      </w:pPr>
+    </w:lvl>
+    <w:lvl w:ilvl="6" w:tplc="0409000F" w:tentative="1">
+      <w:start w:val="1"/>
+      <w:numFmt w:val="decimal"/>
+      <w:lvlText w:val="%7."/>
+      <w:lvlJc w:val="left"/>
+      <w:pPr>
+        <w:ind w:left="2940" w:hanging="420"/>
+      </w:pPr>
+    </w:lvl>
+    <w:lvl w:ilvl="7" w:tplc="04090019" w:tentative="1">
+      <w:start w:val="1"/>
+      <w:numFmt w:val="lowerLetter"/>
+      <w:lvlText w:val="%8)"/>
+      <w:lvlJc w:val="left"/>
+      <w:pPr>
+        <w:ind w:left="3360" w:hanging="420"/>
+      </w:pPr>
+    </w:lvl>
+    <w:lvl w:ilvl="8" w:tplc="0409001B" w:tentative="1">
+      <w:start w:val="1"/>
+      <w:numFmt w:val="lowerRoman"/>
+      <w:lvlText w:val="%9."/>
+      <w:lvlJc w:val="right"/>
+      <w:pPr>
+        <w:ind w:left="3780" w:hanging="420"/>
+      </w:pPr>
+    </w:lvl>
+  </w:abstractNum>
   <w:num w:numId="1">
     <w:abstractNumId w:val="0"/>
     <w:lvlOverride w:ilvl="0">
@@ -12837,6 +13486,9 @@
     <w:lvlOverride w:ilvl="8">
       <w:startOverride w:val="1"/>
     </w:lvlOverride>
+  </w:num>
+  <w:num w:numId="2">
+    <w:abstractNumId w:val="1"/>
   </w:num>
 </w:numbering>
 </file>
@@ -13578,6 +14230,16 @@
       <w:szCs w:val="18"/>
     </w:rPr>
   </w:style>
+  <w:style w:type="paragraph" w:styleId="a7">
+    <w:name w:val="List Paragraph"/>
+    <w:basedOn w:val="a"/>
+    <w:uiPriority w:val="34"/>
+    <w:qFormat/>
+    <w:rsid w:val="004011CF"/>
+    <w:pPr>
+      <w:ind w:firstLineChars="200" w:firstLine="420"/>
+    </w:pPr>
+  </w:style>
 </w:styles>
 </file>
 
@@ -13847,7 +14509,7 @@
 </file>
 
 <file path=customXml/itemProps1.xml><?xml version="1.0" encoding="utf-8"?>
-<ds:datastoreItem xmlns:ds="http://schemas.openxmlformats.org/officeDocument/2006/customXml" ds:itemID="{9A98C881-BB69-4877-AC8A-A2DEFD393FEF}">
+<ds:datastoreItem xmlns:ds="http://schemas.openxmlformats.org/officeDocument/2006/customXml" ds:itemID="{A46C0429-53E0-4CDB-A0AD-A35EA759FCBE}">
   <ds:schemaRefs>
     <ds:schemaRef ds:uri="http://schemas.openxmlformats.org/officeDocument/2006/bibliography"/>
   </ds:schemaRefs>

</xml_diff>